<commit_message>
Correção e melhorias de arquivos PVC
</commit_message>
<xml_diff>
--- a/CadierDesktop/Resources/Certificado_Consagracao.docx
+++ b/CadierDesktop/Resources/Certificado_Consagracao.docx
@@ -1,6 +1,6 @@
 
 <file path=word/document.xml><?xml version="1.0" encoding="utf-8"?>
-<w:document xmlns:wpc="http://schemas.microsoft.com/office/word/2010/wordprocessingCanvas" xmlns:cx="http://schemas.microsoft.com/office/drawing/2014/chartex" xmlns:cx1="http://schemas.microsoft.com/office/drawing/2015/9/8/chartex" xmlns:cx2="http://schemas.microsoft.com/office/drawing/2015/10/21/chartex" xmlns:cx3="http://schemas.microsoft.com/office/drawing/2016/5/9/chartex" xmlns:cx4="http://schemas.microsoft.com/office/drawing/2016/5/10/chartex" xmlns:cx5="http://schemas.microsoft.com/office/drawing/2016/5/11/chartex" xmlns:cx6="http://schemas.microsoft.com/office/drawing/2016/5/12/chartex" xmlns:cx7="http://schemas.microsoft.com/office/drawing/2016/5/13/chartex" xmlns:cx8="http://schemas.microsoft.com/office/drawing/2016/5/14/chartex" xmlns:mc="http://schemas.openxmlformats.org/markup-compatibility/2006" xmlns:aink="http://schemas.microsoft.com/office/drawing/2016/ink" xmlns:am3d="http://schemas.microsoft.com/office/drawing/2017/model3d" xmlns:o="urn:schemas-microsoft-com:office:office" xmlns:r="http://schemas.openxmlformats.org/officeDocument/2006/relationships" xmlns:m="http://schemas.openxmlformats.org/officeDocument/2006/math" xmlns:v="urn:schemas-microsoft-com:vml" xmlns:wp14="http://schemas.microsoft.com/office/word/2010/wordprocessingDrawing" xmlns:wp="http://schemas.openxmlformats.org/drawingml/2006/wordprocessingDrawing" xmlns:w10="urn:schemas-microsoft-com:office:word" xmlns:w="http://schemas.openxmlformats.org/wordprocessingml/2006/main" xmlns:w14="http://schemas.microsoft.com/office/word/2010/wordml" xmlns:w15="http://schemas.microsoft.com/office/word/2012/wordml" xmlns:w16cex="http://schemas.microsoft.com/office/word/2018/wordml/cex" xmlns:w16cid="http://schemas.microsoft.com/office/word/2016/wordml/cid" xmlns:w16="http://schemas.microsoft.com/office/word/2018/wordml" xmlns:w16se="http://schemas.microsoft.com/office/word/2015/wordml/symex" xmlns:wpg="http://schemas.microsoft.com/office/word/2010/wordprocessingGroup" xmlns:wpi="http://schemas.microsoft.com/office/word/2010/wordprocessingInk" xmlns:wne="http://schemas.microsoft.com/office/word/2006/wordml" xmlns:wps="http://schemas.microsoft.com/office/word/2010/wordprocessingShape" mc:Ignorable="w14 w15 w16se w16cid w16 w16cex wp14">
+<w:document xmlns:wpc="http://schemas.microsoft.com/office/word/2010/wordprocessingCanvas" xmlns:cx="http://schemas.microsoft.com/office/drawing/2014/chartex" xmlns:cx1="http://schemas.microsoft.com/office/drawing/2015/9/8/chartex" xmlns:cx2="http://schemas.microsoft.com/office/drawing/2015/10/21/chartex" xmlns:cx3="http://schemas.microsoft.com/office/drawing/2016/5/9/chartex" xmlns:cx4="http://schemas.microsoft.com/office/drawing/2016/5/10/chartex" xmlns:cx5="http://schemas.microsoft.com/office/drawing/2016/5/11/chartex" xmlns:cx6="http://schemas.microsoft.com/office/drawing/2016/5/12/chartex" xmlns:cx7="http://schemas.microsoft.com/office/drawing/2016/5/13/chartex" xmlns:cx8="http://schemas.microsoft.com/office/drawing/2016/5/14/chartex" xmlns:mc="http://schemas.openxmlformats.org/markup-compatibility/2006" xmlns:aink="http://schemas.microsoft.com/office/drawing/2016/ink" xmlns:am3d="http://schemas.microsoft.com/office/drawing/2017/model3d" xmlns:o="urn:schemas-microsoft-com:office:office" xmlns:r="http://schemas.openxmlformats.org/officeDocument/2006/relationships" xmlns:m="http://schemas.openxmlformats.org/officeDocument/2006/math" xmlns:v="urn:schemas-microsoft-com:vml" xmlns:wp14="http://schemas.microsoft.com/office/word/2010/wordprocessingDrawing" xmlns:wp="http://schemas.openxmlformats.org/drawingml/2006/wordprocessingDrawing" xmlns:w10="urn:schemas-microsoft-com:office:word" xmlns:w="http://schemas.openxmlformats.org/wordprocessingml/2006/main" xmlns:w14="http://schemas.microsoft.com/office/word/2010/wordml" xmlns:w15="http://schemas.microsoft.com/office/word/2012/wordml" xmlns:w16cex="http://schemas.microsoft.com/office/word/2018/wordml/cex" xmlns:w16cid="http://schemas.microsoft.com/office/word/2016/wordml/cid" xmlns:w16="http://schemas.microsoft.com/office/word/2018/wordml" xmlns:w16sdtdh="http://schemas.microsoft.com/office/word/2020/wordml/sdtdatahash" xmlns:w16se="http://schemas.microsoft.com/office/word/2015/wordml/symex" xmlns:wpg="http://schemas.microsoft.com/office/word/2010/wordprocessingGroup" xmlns:wpi="http://schemas.microsoft.com/office/word/2010/wordprocessingInk" xmlns:wne="http://schemas.microsoft.com/office/word/2006/wordml" xmlns:wps="http://schemas.microsoft.com/office/word/2010/wordprocessingShape" mc:Ignorable="w14 w15 w16se w16cid w16 w16cex w16sdtdh wp14">
   <w:body>
     <w:p>
       <w:pPr>
@@ -11,7 +11,7 @@
           <w:noProof/>
         </w:rPr>
         <w:drawing>
-          <wp:anchor distT="0" distB="0" distL="114300" distR="114300" simplePos="0" relativeHeight="251660288" behindDoc="0" locked="0" layoutInCell="1" allowOverlap="1" wp14:anchorId="4AAFF0EE" wp14:editId="6AC61B7A">
+          <wp:anchor distT="0" distB="0" distL="114300" distR="114300" simplePos="0" relativeHeight="251660288" behindDoc="0" locked="0" layoutInCell="1" allowOverlap="1" wp14:anchorId="4AAFF0EE" wp14:editId="121749CD">
             <wp:simplePos x="0" y="0"/>
             <wp:positionH relativeFrom="column">
               <wp:posOffset>1864540</wp:posOffset>
@@ -140,7 +140,7 @@
           </mc:Choice>
           <mc:Fallback>
             <w:pict>
-              <v:shapetype w14:anchorId="6F710093" id="_x0000_t97" coordsize="21600,21600" o:spt="97" adj="2700" path="m@5,qx@1@2l@1@0@2@0qx0@7@2,21600l@9,21600qx@10@7l@10@1@11@1qx21600@2@11,xem@5,nfqx@6@2@5@1@4@3@5@2l@6@2em@5@1nfl@10@1em@2,21600nfqx@1@7l@1@0em@2@0nfqx@3@8@2@7l@1@7e">
+              <v:shapetype w14:anchorId="177A9A5C" id="_x0000_t97" coordsize="21600,21600" o:spt="97" adj="2700" path="m@5,qx@1@2l@1@0@2@0qx0@7@2,21600l@9,21600qx@10@7l@10@1@11@1qx21600@2@11,xem@5,nfqx@6@2@5@1@4@3@5@2l@6@2em@5@1nfl@10@1em@2,21600nfqx@1@7l@1@0em@2@0nfqx@3@8@2@7l@1@7e">
                 <v:formulas>
                   <v:f eqn="sum height 0 #0"/>
                   <v:f eqn="val #0"/>
@@ -164,7 +164,7 @@
                 </v:handles>
                 <o:complex v:ext="view"/>
               </v:shapetype>
-              <v:shape id="AutoShape 7" o:spid="_x0000_s1026" type="#_x0000_t97" style="position:absolute;margin-left:22.05pt;margin-top:7.65pt;width:748.8pt;height:496.8pt;z-index:-251657216;visibility:visible;mso-wrap-style:square;mso-width-percent:0;mso-height-percent:0;mso-wrap-distance-left:9pt;mso-wrap-distance-top:0;mso-wrap-distance-right:9pt;mso-wrap-distance-bottom:0;mso-position-horizontal:absolute;mso-position-horizontal-relative:text;mso-position-vertical:absolute;mso-position-vertical-relative:text;mso-width-percent:0;mso-height-percent:0;mso-width-relative:page;mso-height-relative:page;v-text-anchor:top" o:gfxdata="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" o:allowincell="f" strokecolor="maroon" strokeweight="1pt"/>
+              <v:shape id="AutoShape 7" o:spid="_x0000_s1026" type="#_x0000_t97" style="position:absolute;margin-left:22.05pt;margin-top:7.65pt;width:748.8pt;height:496.8pt;z-index:-251657216;visibility:visible;mso-wrap-style:square;mso-width-percent:0;mso-height-percent:0;mso-wrap-distance-left:9pt;mso-wrap-distance-top:0;mso-wrap-distance-right:9pt;mso-wrap-distance-bottom:0;mso-position-horizontal:absolute;mso-position-horizontal-relative:text;mso-position-vertical:absolute;mso-position-vertical-relative:text;mso-width-percent:0;mso-height-percent:0;mso-width-relative:page;mso-height-relative:page;v-text-anchor:top" o:gfxdata="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" o:allowincell="f" strokecolor="maroon" strokeweight="1pt"/>
             </w:pict>
           </mc:Fallback>
         </mc:AlternateContent>
@@ -216,25 +216,23 @@
           <w:sz w:val="52"/>
         </w:rPr>
       </w:pPr>
-    </w:p>
-    <w:p>
       <w:r>
         <w:rPr>
           <w:noProof/>
         </w:rPr>
         <w:drawing>
-          <wp:anchor distT="0" distB="0" distL="114300" distR="114300" simplePos="0" relativeHeight="251664384" behindDoc="0" locked="0" layoutInCell="1" allowOverlap="1" wp14:anchorId="2169EE7A" wp14:editId="1DC29D9E">
+          <wp:anchor distT="0" distB="0" distL="114300" distR="114300" simplePos="0" relativeHeight="251661312" behindDoc="0" locked="0" layoutInCell="1" allowOverlap="1" wp14:anchorId="477336B5" wp14:editId="53139D41">
             <wp:simplePos x="0" y="0"/>
             <wp:positionH relativeFrom="column">
-              <wp:posOffset>2441253</wp:posOffset>
+              <wp:posOffset>2246735</wp:posOffset>
             </wp:positionH>
             <wp:positionV relativeFrom="paragraph">
-              <wp:posOffset>13506</wp:posOffset>
+              <wp:posOffset>287020</wp:posOffset>
             </wp:positionV>
-            <wp:extent cx="203200" cy="360045"/>
-            <wp:effectExtent l="0" t="0" r="6350" b="1905"/>
+            <wp:extent cx="577811" cy="577811"/>
+            <wp:effectExtent l="0" t="0" r="0" b="0"/>
             <wp:wrapNone/>
-            <wp:docPr id="7" name="Imagem 7"/>
+            <wp:docPr id="6" name="Imagem 6"/>
             <wp:cNvGraphicFramePr>
               <a:graphicFrameLocks xmlns:a="http://schemas.openxmlformats.org/drawingml/2006/main" noChangeAspect="1"/>
             </wp:cNvGraphicFramePr>
@@ -242,7 +240,7 @@
               <a:graphicData uri="http://schemas.openxmlformats.org/drawingml/2006/picture">
                 <pic:pic xmlns:pic="http://schemas.openxmlformats.org/drawingml/2006/picture">
                   <pic:nvPicPr>
-                    <pic:cNvPr id="0" name="Picture 231"/>
+                    <pic:cNvPr id="0" name="Picture 1"/>
                     <pic:cNvPicPr>
                       <a:picLocks noChangeAspect="1" noChangeArrowheads="1"/>
                     </pic:cNvPicPr>
@@ -263,7 +261,7 @@
                   <pic:spPr bwMode="auto">
                     <a:xfrm>
                       <a:off x="0" y="0"/>
-                      <a:ext cx="203200" cy="360045"/>
+                      <a:ext cx="577811" cy="577811"/>
                     </a:xfrm>
                     <a:prstGeom prst="rect">
                       <a:avLst/>
@@ -276,15 +274,84 @@
                 </pic:pic>
               </a:graphicData>
             </a:graphic>
-            <wp14:sizeRelH relativeFrom="page">
+            <wp14:sizeRelH relativeFrom="margin">
               <wp14:pctWidth>0</wp14:pctWidth>
             </wp14:sizeRelH>
-            <wp14:sizeRelV relativeFrom="page">
+            <wp14:sizeRelV relativeFrom="margin">
               <wp14:pctHeight>0</wp14:pctHeight>
             </wp14:sizeRelV>
           </wp:anchor>
         </w:drawing>
       </w:r>
+      <w:r>
+        <w:rPr>
+          <w:noProof/>
+        </w:rPr>
+        <w:drawing>
+          <wp:anchor distT="0" distB="0" distL="114300" distR="114300" simplePos="0" relativeHeight="251657728" behindDoc="0" locked="0" layoutInCell="1" allowOverlap="1" wp14:anchorId="24A6D5ED" wp14:editId="0B11284E">
+            <wp:simplePos x="0" y="0"/>
+            <wp:positionH relativeFrom="column">
+              <wp:posOffset>2247265</wp:posOffset>
+            </wp:positionH>
+            <wp:positionV relativeFrom="paragraph">
+              <wp:posOffset>284375</wp:posOffset>
+            </wp:positionV>
+            <wp:extent cx="583421" cy="583421"/>
+            <wp:effectExtent l="0" t="0" r="7620" b="0"/>
+            <wp:wrapNone/>
+            <wp:docPr id="4" name="Imagem 4"/>
+            <wp:cNvGraphicFramePr>
+              <a:graphicFrameLocks xmlns:a="http://schemas.openxmlformats.org/drawingml/2006/main" noChangeAspect="1"/>
+            </wp:cNvGraphicFramePr>
+            <a:graphic xmlns:a="http://schemas.openxmlformats.org/drawingml/2006/main">
+              <a:graphicData uri="http://schemas.openxmlformats.org/drawingml/2006/picture">
+                <pic:pic xmlns:pic="http://schemas.openxmlformats.org/drawingml/2006/picture">
+                  <pic:nvPicPr>
+                    <pic:cNvPr id="0" name="Picture 1"/>
+                    <pic:cNvPicPr>
+                      <a:picLocks noChangeAspect="1" noChangeArrowheads="1"/>
+                    </pic:cNvPicPr>
+                  </pic:nvPicPr>
+                  <pic:blipFill>
+                    <a:blip r:embed="rId6" cstate="print">
+                      <a:extLst>
+                        <a:ext uri="{28A0092B-C50C-407E-A947-70E740481C1C}">
+                          <a14:useLocalDpi xmlns:a14="http://schemas.microsoft.com/office/drawing/2010/main" val="0"/>
+                        </a:ext>
+                      </a:extLst>
+                    </a:blip>
+                    <a:srcRect/>
+                    <a:stretch>
+                      <a:fillRect/>
+                    </a:stretch>
+                  </pic:blipFill>
+                  <pic:spPr bwMode="auto">
+                    <a:xfrm>
+                      <a:off x="0" y="0"/>
+                      <a:ext cx="583421" cy="583421"/>
+                    </a:xfrm>
+                    <a:prstGeom prst="rect">
+                      <a:avLst/>
+                    </a:prstGeom>
+                    <a:noFill/>
+                    <a:ln>
+                      <a:noFill/>
+                    </a:ln>
+                  </pic:spPr>
+                </pic:pic>
+              </a:graphicData>
+            </a:graphic>
+            <wp14:sizeRelH relativeFrom="margin">
+              <wp14:pctWidth>0</wp14:pctWidth>
+            </wp14:sizeRelH>
+            <wp14:sizeRelV relativeFrom="margin">
+              <wp14:pctHeight>0</wp14:pctHeight>
+            </wp14:sizeRelV>
+          </wp:anchor>
+        </w:drawing>
+      </w:r>
+    </w:p>
+    <w:p>
       <w:r>
         <w:tab/>
       </w:r>
@@ -483,7 +550,16 @@
                                 <w:sz w:val="52"/>
                                 <w:u w:val="single"/>
                               </w:rPr>
-                              <w:t>’’</w:t>
+                              <w:t>’</w:t>
+                            </w:r>
+                            <w:proofErr w:type="gramStart"/>
+                            <w:r>
+                              <w:rPr>
+                                <w:rFonts w:ascii="Freehand521 BT" w:hAnsi="Freehand521 BT"/>
+                                <w:sz w:val="52"/>
+                                <w:u w:val="single"/>
+                              </w:rPr>
+                              <w:t>’</w:t>
                             </w:r>
                             <w:r>
                               <w:rPr>
@@ -501,6 +577,7 @@
                               </w:rPr>
                               <w:t>,</w:t>
                             </w:r>
+                            <w:proofErr w:type="gramEnd"/>
                             <w:r>
                               <w:rPr>
                                 <w:sz w:val="52"/>
@@ -756,7 +833,7 @@
                 <v:stroke joinstyle="miter"/>
                 <v:path gradientshapeok="t" o:connecttype="rect"/>
               </v:shapetype>
-              <v:shape id="Text Box 5" o:spid="_x0000_s1026" type="#_x0000_t202" style="position:absolute;margin-left:115.65pt;margin-top:3.75pt;width:561.6pt;height:309.6pt;z-index:251656192;visibility:visible;mso-wrap-style:square;mso-width-percent:0;mso-height-percent:0;mso-wrap-distance-left:9pt;mso-wrap-distance-top:0;mso-wrap-distance-right:9pt;mso-wrap-distance-bottom:0;mso-position-horizontal:absolute;mso-position-horizontal-relative:text;mso-position-vertical:absolute;mso-position-vertical-relative:text;mso-width-percent:0;mso-height-percent:0;mso-width-relative:page;mso-height-relative:page;v-text-anchor:top" o:gfxdata="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" o:allowincell="f" stroked="f">
+              <v:shape id="Text Box 5" o:spid="_x0000_s1026" type="#_x0000_t202" style="position:absolute;margin-left:115.65pt;margin-top:3.75pt;width:561.6pt;height:309.6pt;z-index:251656192;visibility:visible;mso-wrap-style:square;mso-width-percent:0;mso-height-percent:0;mso-wrap-distance-left:9pt;mso-wrap-distance-top:0;mso-wrap-distance-right:9pt;mso-wrap-distance-bottom:0;mso-position-horizontal:absolute;mso-position-horizontal-relative:text;mso-position-vertical:absolute;mso-position-vertical-relative:text;mso-width-percent:0;mso-height-percent:0;mso-width-relative:page;mso-height-relative:page;v-text-anchor:top" o:gfxdata="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" o:allowincell="f" stroked="f">
                 <v:textbox>
                   <w:txbxContent>
                     <w:p>
@@ -890,7 +967,16 @@
                           <w:sz w:val="52"/>
                           <w:u w:val="single"/>
                         </w:rPr>
-                        <w:t>’’</w:t>
+                        <w:t>’</w:t>
+                      </w:r>
+                      <w:proofErr w:type="gramStart"/>
+                      <w:r>
+                        <w:rPr>
+                          <w:rFonts w:ascii="Freehand521 BT" w:hAnsi="Freehand521 BT"/>
+                          <w:sz w:val="52"/>
+                          <w:u w:val="single"/>
+                        </w:rPr>
+                        <w:t>’</w:t>
                       </w:r>
                       <w:r>
                         <w:rPr>
@@ -908,6 +994,7 @@
                         </w:rPr>
                         <w:t>,</w:t>
                       </w:r>
+                      <w:proofErr w:type="gramEnd"/>
                       <w:r>
                         <w:rPr>
                           <w:sz w:val="52"/>
@@ -1297,7 +1384,7 @@
           </mc:Choice>
           <mc:Fallback>
             <w:pict>
-              <v:line w14:anchorId="0BA463F0" id="Line 6" o:spid="_x0000_s1026" style="position:absolute;z-index:251658240;visibility:visible;mso-wrap-style:square;mso-width-percent:0;mso-height-percent:0;mso-wrap-distance-left:9pt;mso-wrap-distance-top:0;mso-wrap-distance-right:9pt;mso-wrap-distance-bottom:0;mso-position-horizontal:absolute;mso-position-horizontal-relative:text;mso-position-vertical:absolute;mso-position-vertical-relative:text;mso-width-percent:0;mso-height-percent:0;mso-width-relative:page;mso-height-relative:page" from="410.85pt,26.5pt" to="677.25pt,26.5pt" o:gfxdata="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" o:allowincell="f">
+              <v:line w14:anchorId="15D676D3" id="Line 6" o:spid="_x0000_s1026" style="position:absolute;z-index:251658240;visibility:visible;mso-wrap-style:square;mso-width-percent:0;mso-height-percent:0;mso-wrap-distance-left:9pt;mso-wrap-distance-top:0;mso-wrap-distance-right:9pt;mso-wrap-distance-bottom:0;mso-position-horizontal:absolute;mso-position-horizontal-relative:text;mso-position-vertical:absolute;mso-position-vertical-relative:text;mso-width-percent:0;mso-height-percent:0;mso-width-relative:page;mso-height-relative:page" from="410.85pt,26.5pt" to="677.25pt,26.5pt" o:gfxdata="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" o:allowincell="f">
                 <w10:wrap type="topAndBottom"/>
               </v:line>
             </w:pict>
@@ -1372,7 +1459,21 @@
         <w:rPr>
           <w:sz w:val="32"/>
         </w:rPr>
-        <w:t xml:space="preserve">              Pr Juécio Medeiros de Oliveira</w:t>
+        <w:t xml:space="preserve">              Pr </w:t>
+      </w:r>
+      <w:proofErr w:type="spellStart"/>
+      <w:r>
+        <w:rPr>
+          <w:sz w:val="32"/>
+        </w:rPr>
+        <w:t>Juécio</w:t>
+      </w:r>
+      <w:proofErr w:type="spellEnd"/>
+      <w:r>
+        <w:rPr>
+          <w:sz w:val="32"/>
+        </w:rPr>
+        <w:t xml:space="preserve"> Medeiros de Oliveira</w:t>
       </w:r>
       <w:r>
         <w:rPr>
@@ -1438,24 +1539,62 @@
         <w:rPr>
           <w:sz w:val="28"/>
         </w:rPr>
-        <w:t xml:space="preserve">Pr. Pres.CADIER  Reg 851                                         </w:t>
-      </w:r>
+        <w:t xml:space="preserve">Pr. </w:t>
+      </w:r>
+      <w:proofErr w:type="spellStart"/>
+      <w:proofErr w:type="gramStart"/>
       <w:r>
         <w:rPr>
           <w:sz w:val="28"/>
         </w:rPr>
+        <w:t>Pres.CADIER</w:t>
+      </w:r>
+      <w:proofErr w:type="spellEnd"/>
+      <w:r>
+        <w:rPr>
+          <w:sz w:val="28"/>
+        </w:rPr>
+        <w:t xml:space="preserve">  </w:t>
+      </w:r>
+      <w:proofErr w:type="spellStart"/>
+      <w:r>
+        <w:rPr>
+          <w:sz w:val="28"/>
+        </w:rPr>
+        <w:t>Reg</w:t>
+      </w:r>
+      <w:proofErr w:type="spellEnd"/>
+      <w:proofErr w:type="gramEnd"/>
+      <w:r>
+        <w:rPr>
+          <w:sz w:val="28"/>
+        </w:rPr>
+        <w:t xml:space="preserve"> 851                                         </w:t>
+      </w:r>
+      <w:r>
+        <w:rPr>
+          <w:sz w:val="28"/>
+        </w:rPr>
         <w:t xml:space="preserve">       </w:t>
       </w:r>
+      <w:proofErr w:type="spellStart"/>
       <w:r>
         <w:rPr>
           <w:sz w:val="28"/>
         </w:rPr>
-        <w:t>Reg:</w:t>
-      </w:r>
+        <w:t>Reg</w:t>
+      </w:r>
+      <w:proofErr w:type="spellEnd"/>
       <w:r>
         <w:rPr>
           <w:sz w:val="28"/>
         </w:rPr>
+        <w:t>:</w:t>
+      </w:r>
+      <w:r>
+        <w:rPr>
+          <w:sz w:val="28"/>
+        </w:rPr>
         <w:t xml:space="preserve"> </w:t>
       </w:r>
       <w:r>
@@ -1468,7 +1607,21 @@
         <w:rPr>
           <w:sz w:val="28"/>
         </w:rPr>
-        <w:t xml:space="preserve">   Ident: </w:t>
+        <w:t xml:space="preserve">   </w:t>
+      </w:r>
+      <w:proofErr w:type="spellStart"/>
+      <w:r>
+        <w:rPr>
+          <w:sz w:val="28"/>
+        </w:rPr>
+        <w:t>Ident</w:t>
+      </w:r>
+      <w:proofErr w:type="spellEnd"/>
+      <w:r>
+        <w:rPr>
+          <w:sz w:val="28"/>
+        </w:rPr>
+        <w:t xml:space="preserve">: </w:t>
       </w:r>
       <w:r>
         <w:rPr>
@@ -1489,8 +1642,13 @@
         </w:rPr>
         <w:t xml:space="preserve">                                                  </w:t>
       </w:r>
-      <w:r>
-        <w:t>Idt: 375159 M Marinha</w:t>
+      <w:proofErr w:type="spellStart"/>
+      <w:r>
+        <w:t>Idt</w:t>
+      </w:r>
+      <w:proofErr w:type="spellEnd"/>
+      <w:r>
+        <w:t>: 375159 M Marinha</w:t>
       </w:r>
       <w:r>
         <w:rPr>
@@ -1542,7 +1700,7 @@
 </file>
 
 <file path=word/styles.xml><?xml version="1.0" encoding="utf-8"?>
-<w:styles xmlns:mc="http://schemas.openxmlformats.org/markup-compatibility/2006" xmlns:r="http://schemas.openxmlformats.org/officeDocument/2006/relationships" xmlns:w="http://schemas.openxmlformats.org/wordprocessingml/2006/main" xmlns:w14="http://schemas.microsoft.com/office/word/2010/wordml" xmlns:w15="http://schemas.microsoft.com/office/word/2012/wordml" xmlns:w16cex="http://schemas.microsoft.com/office/word/2018/wordml/cex" xmlns:w16cid="http://schemas.microsoft.com/office/word/2016/wordml/cid" xmlns:w16="http://schemas.microsoft.com/office/word/2018/wordml" xmlns:w16se="http://schemas.microsoft.com/office/word/2015/wordml/symex" mc:Ignorable="w14 w15 w16se w16cid w16 w16cex">
+<w:styles xmlns:mc="http://schemas.openxmlformats.org/markup-compatibility/2006" xmlns:r="http://schemas.openxmlformats.org/officeDocument/2006/relationships" xmlns:w="http://schemas.openxmlformats.org/wordprocessingml/2006/main" xmlns:w14="http://schemas.microsoft.com/office/word/2010/wordml" xmlns:w15="http://schemas.microsoft.com/office/word/2012/wordml" xmlns:w16cex="http://schemas.microsoft.com/office/word/2018/wordml/cex" xmlns:w16cid="http://schemas.microsoft.com/office/word/2016/wordml/cid" xmlns:w16="http://schemas.microsoft.com/office/word/2018/wordml" xmlns:w16sdtdh="http://schemas.microsoft.com/office/word/2020/wordml/sdtdatahash" xmlns:w16se="http://schemas.microsoft.com/office/word/2015/wordml/symex" mc:Ignorable="w14 w15 w16se w16cid w16 w16cex w16sdtdh">
   <w:docDefaults>
     <w:rPrDefault>
       <w:rPr>

</xml_diff>